<commit_message>
use git_upload_now 2019/08/12 週一 20:28:26.33
</commit_message>
<xml_diff>
--- a/tp/太平國中bug回報(校長&資訊組長).docx
+++ b/tp/太平國中bug回報(校長&資訊組長).docx
@@ -12,6 +12,8 @@
           <w:szCs w:val="160"/>
         </w:rPr>
       </w:pPr>
+      <w:bookmarkStart w:id="0" w:name="_GoBack"/>
+      <w:bookmarkEnd w:id="0"/>
       <w:r>
         <w:rPr>
           <w:rFonts w:ascii="標楷體" w:eastAsia="標楷體" w:hAnsi="標楷體" w:hint="eastAsia"/>
@@ -312,8 +314,6 @@
         </w:rPr>
         <w:t>。</w:t>
       </w:r>
-      <w:bookmarkStart w:id="0" w:name="_GoBack"/>
-      <w:bookmarkEnd w:id="0"/>
     </w:p>
     <w:p>
       <w:pPr>
@@ -595,56 +595,6 @@
         <w:szCs w:val="24"/>
       </w:rPr>
     </w:pPr>
-    <w:r>
-      <w:rPr>
-        <w:color w:val="8496B0" w:themeColor="text2" w:themeTint="99"/>
-        <w:sz w:val="24"/>
-        <w:szCs w:val="24"/>
-        <w:lang w:val="zh-TW"/>
-      </w:rPr>
-      <w:t xml:space="preserve"> </w:t>
-    </w:r>
-    <w:r>
-      <w:rPr>
-        <w:color w:val="8496B0" w:themeColor="text2" w:themeTint="99"/>
-        <w:sz w:val="24"/>
-        <w:szCs w:val="24"/>
-      </w:rPr>
-      <w:fldChar w:fldCharType="begin"/>
-    </w:r>
-    <w:r>
-      <w:rPr>
-        <w:color w:val="8496B0" w:themeColor="text2" w:themeTint="99"/>
-        <w:sz w:val="24"/>
-        <w:szCs w:val="24"/>
-      </w:rPr>
-      <w:instrText>PAGE   \* MERGEFORMAT</w:instrText>
-    </w:r>
-    <w:r>
-      <w:rPr>
-        <w:color w:val="8496B0" w:themeColor="text2" w:themeTint="99"/>
-        <w:sz w:val="24"/>
-        <w:szCs w:val="24"/>
-      </w:rPr>
-      <w:fldChar w:fldCharType="separate"/>
-    </w:r>
-    <w:r>
-      <w:rPr>
-        <w:color w:val="8496B0" w:themeColor="text2" w:themeTint="99"/>
-        <w:sz w:val="24"/>
-        <w:szCs w:val="24"/>
-        <w:lang w:val="zh-TW"/>
-      </w:rPr>
-      <w:t>2</w:t>
-    </w:r>
-    <w:r>
-      <w:rPr>
-        <w:color w:val="8496B0" w:themeColor="text2" w:themeTint="99"/>
-        <w:sz w:val="24"/>
-        <w:szCs w:val="24"/>
-      </w:rPr>
-      <w:fldChar w:fldCharType="end"/>
-    </w:r>
     <w:proofErr w:type="gramStart"/>
     <w:r>
       <w:rPr>
@@ -1598,7 +1548,7 @@
 </file>
 
 <file path=customXml/itemProps1.xml><?xml version="1.0" encoding="utf-8"?>
-<ds:datastoreItem xmlns:ds="http://schemas.openxmlformats.org/officeDocument/2006/customXml" ds:itemID="{67C2B39F-2025-427E-8BB3-473FD3927E7A}">
+<ds:datastoreItem xmlns:ds="http://schemas.openxmlformats.org/officeDocument/2006/customXml" ds:itemID="{C8055561-54BE-4C62-A7D3-A4BC264DF482}">
   <ds:schemaRefs>
     <ds:schemaRef ds:uri="http://schemas.openxmlformats.org/officeDocument/2006/bibliography"/>
   </ds:schemaRefs>

</xml_diff>